<commit_message>
All Tasks for ArithUnit
Screenshot requiring attention is prefixed with [REDO] tag
</commit_message>
<xml_diff>
--- a/Exu/Documentation/[Convert to PDF] FP1-Report-G57-350-1202.docx
+++ b/Exu/Documentation/[Convert to PDF] FP1-Report-G57-350-1202.docx
@@ -4,7 +4,25 @@
   <w:body>
     <w:p>
       <w:r>
-        <w:t>Include LogicUnitWave.do! I’ve made changes</w:t>
+        <w:t xml:space="preserve">Include </w:t>
+      </w:r>
+      <w:r>
+        <w:t>waveLogicUnit</w:t>
+      </w:r>
+      <w:r>
+        <w:t>.do</w:t>
+      </w:r>
+      <w:r>
+        <w:t xml:space="preserve"> and waveArithUnit.do</w:t>
+      </w:r>
+      <w:r>
+        <w:t>! I’ve made changes</w:t>
+      </w:r>
+    </w:p>
+    <w:p/>
+    <w:p>
+      <w:r>
+        <w:t>Changed TimingArithUnit.do to run for 15600 ns.</w:t>
       </w:r>
       <w:bookmarkStart w:id="0" w:name="_GoBack"/>
       <w:bookmarkEnd w:id="0"/>
@@ -142,6 +160,7 @@
     <w:lsdException w:name="HTML Sample" w:semiHidden="1" w:unhideWhenUsed="1"/>
     <w:lsdException w:name="HTML Typewriter" w:semiHidden="1" w:unhideWhenUsed="1"/>
     <w:lsdException w:name="HTML Variable" w:semiHidden="1" w:unhideWhenUsed="1"/>
+    <w:lsdException w:name="Normal Table" w:semiHidden="1" w:unhideWhenUsed="1"/>
     <w:lsdException w:name="annotation subject" w:semiHidden="1" w:unhideWhenUsed="1"/>
     <w:lsdException w:name="No List" w:semiHidden="1" w:unhideWhenUsed="1"/>
     <w:lsdException w:name="Outline List 1" w:semiHidden="1" w:unhideWhenUsed="1"/>
@@ -187,9 +206,11 @@
     <w:lsdException w:name="Table Subtle 1" w:semiHidden="1" w:unhideWhenUsed="1"/>
     <w:lsdException w:name="Table Subtle 2" w:semiHidden="1" w:unhideWhenUsed="1"/>
     <w:lsdException w:name="Table Web 1" w:semiHidden="1" w:unhideWhenUsed="1"/>
+    <w:lsdException w:name="Table Web 2" w:semiHidden="1" w:unhideWhenUsed="1"/>
     <w:lsdException w:name="Table Web 3" w:semiHidden="1" w:unhideWhenUsed="1"/>
     <w:lsdException w:name="Balloon Text" w:semiHidden="1" w:unhideWhenUsed="1"/>
     <w:lsdException w:name="Table Grid" w:uiPriority="39"/>
+    <w:lsdException w:name="Table Theme" w:semiHidden="1" w:unhideWhenUsed="1"/>
     <w:lsdException w:name="Placeholder Text" w:semiHidden="1"/>
     <w:lsdException w:name="No Spacing" w:uiPriority="1" w:qFormat="1"/>
     <w:lsdException w:name="Light Shading" w:uiPriority="60"/>

</xml_diff>